<commit_message>
Changing hw structure for last couple of weeks.
</commit_message>
<xml_diff>
--- a/homeworks/designTeam/AreaDesign2.docx
+++ b/homeworks/designTeam/AreaDesign2.docx
@@ -467,7 +467,16 @@
           <w:sz w:val="20"/>
           <w:szCs w:val="20"/>
         </w:rPr>
-        <w:t>Optional:</w:t>
+        <w:t>Unified Design Document</w:t>
+      </w:r>
+      <w:r>
+        <w:rPr>
+          <w:b/>
+          <w:i/>
+          <w:sz w:val="20"/>
+          <w:szCs w:val="20"/>
+        </w:rPr>
+        <w:t>:</w:t>
       </w:r>
     </w:p>
     <w:p>
@@ -475,37 +484,18 @@
         <w:spacing w:after="0" w:line="240" w:lineRule="auto"/>
         <w:jc w:val="both"/>
         <w:rPr>
-          <w:sz w:val="20"/>
-          <w:szCs w:val="20"/>
-        </w:rPr>
-      </w:pPr>
-      <w:r>
-        <w:rPr>
-          <w:sz w:val="20"/>
-          <w:szCs w:val="20"/>
-        </w:rPr>
-        <w:t xml:space="preserve">At this point you have the option to go ahead and create the levels in your engine team’s development tool. </w:t>
-      </w:r>
-      <w:r>
-        <w:rPr>
-          <w:sz w:val="20"/>
-          <w:szCs w:val="20"/>
-        </w:rPr>
-        <w:t>Your team needs to do this at some point anyway</w:t>
-      </w:r>
-      <w:r>
-        <w:rPr>
-          <w:sz w:val="20"/>
-          <w:szCs w:val="20"/>
-        </w:rPr>
-        <w:t>.</w:t>
-      </w:r>
-      <w:r>
-        <w:rPr>
-          <w:sz w:val="20"/>
-          <w:szCs w:val="20"/>
-        </w:rPr>
-        <w:t xml:space="preserve"> So, if you have the time and ability to do it now, it will save all of you a lot of time moving forward.</w:t>
+          <w:b/>
+          <w:i/>
+          <w:sz w:val="20"/>
+          <w:szCs w:val="20"/>
+        </w:rPr>
+      </w:pPr>
+      <w:r>
+        <w:rPr>
+          <w:sz w:val="20"/>
+          <w:szCs w:val="20"/>
+        </w:rPr>
+        <w:t>Once these designs are complete, concatenate your design documents from throughout the semester into a unified design document. This should include all of the design of your game in one place and should serve as your final design document / specification for your game moving into these last few weeks.</w:t>
       </w:r>
     </w:p>
     <w:p>
@@ -525,18 +515,20 @@
         <w:spacing w:after="0" w:line="240" w:lineRule="auto"/>
         <w:jc w:val="both"/>
         <w:rPr>
-          <w:sz w:val="20"/>
-          <w:szCs w:val="20"/>
-        </w:rPr>
-      </w:pPr>
-      <w:r>
-        <w:rPr>
           <w:b/>
           <w:i/>
           <w:sz w:val="20"/>
           <w:szCs w:val="20"/>
         </w:rPr>
-        <w:t>Turn In</w:t>
+      </w:pPr>
+      <w:r>
+        <w:rPr>
+          <w:b/>
+          <w:i/>
+          <w:sz w:val="20"/>
+          <w:szCs w:val="20"/>
+        </w:rPr>
+        <w:t>Optional:</w:t>
       </w:r>
     </w:p>
     <w:p>
@@ -553,31 +545,114 @@
           <w:sz w:val="20"/>
           <w:szCs w:val="20"/>
         </w:rPr>
-        <w:t xml:space="preserve">Submit a single pdf of the design </w:t>
+        <w:t xml:space="preserve">At this point you have the option to go ahead and create the levels in your engine team’s development tool. </w:t>
+      </w:r>
+      <w:r>
+        <w:rPr>
+          <w:sz w:val="20"/>
+          <w:szCs w:val="20"/>
+        </w:rPr>
+        <w:t>Your team needs to do this at some point anyway</w:t>
+      </w:r>
+      <w:r>
+        <w:rPr>
+          <w:sz w:val="20"/>
+          <w:szCs w:val="20"/>
+        </w:rPr>
+        <w:t>.</w:t>
+      </w:r>
+      <w:r>
+        <w:rPr>
+          <w:sz w:val="20"/>
+          <w:szCs w:val="20"/>
+        </w:rPr>
+        <w:t xml:space="preserve"> So, if you have the time and ability to do it now, it will save all of you a lot of time moving forward.</w:t>
+      </w:r>
+    </w:p>
+    <w:p>
+      <w:pPr>
+        <w:spacing w:after="0" w:line="240" w:lineRule="auto"/>
+        <w:jc w:val="both"/>
+        <w:rPr>
+          <w:b/>
+          <w:i/>
+          <w:sz w:val="20"/>
+          <w:szCs w:val="20"/>
+        </w:rPr>
+      </w:pPr>
+    </w:p>
+    <w:p>
+      <w:pPr>
+        <w:spacing w:after="0" w:line="240" w:lineRule="auto"/>
+        <w:jc w:val="both"/>
+        <w:rPr>
+          <w:sz w:val="20"/>
+          <w:szCs w:val="20"/>
+        </w:rPr>
+      </w:pPr>
+      <w:r>
+        <w:rPr>
+          <w:b/>
+          <w:i/>
+          <w:sz w:val="20"/>
+          <w:szCs w:val="20"/>
+        </w:rPr>
+        <w:t>Turn In</w:t>
+      </w:r>
+    </w:p>
+    <w:p>
+      <w:pPr>
+        <w:spacing w:after="0" w:line="240" w:lineRule="auto"/>
+        <w:jc w:val="both"/>
+        <w:rPr>
+          <w:sz w:val="20"/>
+          <w:szCs w:val="20"/>
+        </w:rPr>
+      </w:pPr>
+      <w:r>
+        <w:rPr>
+          <w:sz w:val="20"/>
+          <w:szCs w:val="20"/>
+        </w:rPr>
+        <w:t>Submit a single pdf of the</w:t>
+      </w:r>
+      <w:r>
+        <w:rPr>
+          <w:sz w:val="20"/>
+          <w:szCs w:val="20"/>
+        </w:rPr>
+        <w:t xml:space="preserve"> complete</w:t>
+      </w:r>
+      <w:r>
+        <w:rPr>
+          <w:sz w:val="20"/>
+          <w:szCs w:val="20"/>
+        </w:rPr>
+        <w:t xml:space="preserve"> design of your </w:t>
+      </w:r>
+      <w:r>
+        <w:rPr>
+          <w:sz w:val="20"/>
+          <w:szCs w:val="20"/>
+        </w:rPr>
+        <w:t>game</w:t>
+      </w:r>
+      <w:r>
+        <w:rPr>
+          <w:sz w:val="20"/>
+          <w:szCs w:val="20"/>
+        </w:rPr>
+        <w:t xml:space="preserve"> on Collab</w:t>
+      </w:r>
+      <w:r>
+        <w:rPr>
+          <w:sz w:val="20"/>
+          <w:szCs w:val="20"/>
+        </w:rPr>
+        <w:t>. This should be a unified design document. The grader will focus most of their attention on the design of your two new areas.</w:t>
       </w:r>
       <w:bookmarkStart w:id="0" w:name="_GoBack"/>
       <w:bookmarkEnd w:id="0"/>
-      <w:r>
-        <w:rPr>
-          <w:sz w:val="20"/>
-          <w:szCs w:val="20"/>
-        </w:rPr>
-        <w:t xml:space="preserve">of your </w:t>
-      </w:r>
-      <w:r>
-        <w:rPr>
-          <w:sz w:val="20"/>
-          <w:szCs w:val="20"/>
-        </w:rPr>
-        <w:t>two areas</w:t>
-      </w:r>
-      <w:r>
-        <w:rPr>
-          <w:sz w:val="20"/>
-          <w:szCs w:val="20"/>
-        </w:rPr>
-        <w:t xml:space="preserve"> on Collab.</w:t>
-      </w:r>
     </w:p>
     <w:sectPr>
       <w:pgSz w:w="12240" w:h="15840"/>

</xml_diff>